<commit_message>
feat: complete quotation tool
</commit_message>
<xml_diff>
--- a/fastapi_server/Price_Quotation_Report.docx
+++ b/fastapi_server/Price_Quotation_Report.docx
@@ -15,7 +15,7 @@
     <w:sdt>
       <w:sdtPr>
         <w:lock w:val="contentLocked"/>
-        <w:id w:val="-222154821"/>
+        <w:id w:val="800832788"/>
         <w:tag w:val="goog_rdk_0"/>
       </w:sdtPr>
       <w:sdtContent>
@@ -687,6 +687,57 @@
           <w:between w:space="0" w:sz="0" w:val="nil"/>
         </w:pBdr>
         <w:shd w:fill="auto" w:val="clear"/>
+        <w:spacing w:after="0" w:before="0" w:line="240" w:lineRule="auto"/>
+        <w:ind w:left="240" w:right="0" w:firstLine="0"/>
+        <w:jc w:val="left"/>
+        <w:rPr/>
+      </w:pPr>
+      <w:r>
+        <w:rPr>
+          <w:rtl w:val="0"/>
+        </w:rPr>
+      </w:r>
+    </w:p>
+    <w:p>
+      <w:pPr>
+        <w:keepNext w:val="0"/>
+        <w:keepLines w:val="0"/>
+        <w:pageBreakBefore w:val="0"/>
+        <w:widowControl w:val="0"/>
+        <w:pBdr>
+          <w:top w:space="0" w:sz="0" w:val="nil"/>
+          <w:left w:space="0" w:sz="0" w:val="nil"/>
+          <w:bottom w:space="0" w:sz="0" w:val="nil"/>
+          <w:right w:space="0" w:sz="0" w:val="nil"/>
+          <w:between w:space="0" w:sz="0" w:val="nil"/>
+        </w:pBdr>
+        <w:shd w:fill="auto" w:val="clear"/>
+        <w:spacing w:after="0" w:before="0" w:line="276" w:lineRule="auto"/>
+        <w:ind w:left="240" w:right="0" w:firstLine="0"/>
+        <w:jc w:val="both"/>
+        <w:rPr/>
+      </w:pPr>
+      <w:r>
+        <w:rPr>
+          <w:rtl w:val="0"/>
+        </w:rPr>
+        <w:t xml:space="preserve">Il presente Rapporto di Preventivo Prezzi è stato redatto al fine di fornire una stima dettagliata e trasparente dei costi, delle risorse e dei tempi previsti per i lavori di costruzione e ristrutturazione proposti. Lo scopo di questo documento è delineare l’ambito dei lavori, i materiali e le attrezzature necessari, nonché i costi della manodopera correlati, al fine di realizzare il progetto in conformità alle normative vigenti e agli standard di qualità applicabili.</w:t>
+      </w:r>
+    </w:p>
+    <w:p>
+      <w:pPr>
+        <w:keepNext w:val="0"/>
+        <w:keepLines w:val="0"/>
+        <w:pageBreakBefore w:val="0"/>
+        <w:widowControl w:val="0"/>
+        <w:pBdr>
+          <w:top w:space="0" w:sz="0" w:val="nil"/>
+          <w:left w:space="0" w:sz="0" w:val="nil"/>
+          <w:bottom w:space="0" w:sz="0" w:val="nil"/>
+          <w:right w:space="0" w:sz="0" w:val="nil"/>
+          <w:between w:space="0" w:sz="0" w:val="nil"/>
+        </w:pBdr>
+        <w:shd w:fill="auto" w:val="clear"/>
         <w:spacing w:after="0" w:before="4" w:line="240" w:lineRule="auto"/>
         <w:ind w:left="0" w:right="0" w:firstLine="0"/>
         <w:jc w:val="left"/>
@@ -1465,7 +1516,7 @@
               <w:rPr>
                 <w:rtl w:val="0"/>
               </w:rPr>
-              <w:t xml:space="preserve">1 Electrician</w:t>
+              <w:t xml:space="preserve">1 Operaio di 3Â°</w:t>
             </w:r>
             <w:r>
               <w:rPr>

</xml_diff>